<commit_message>
last version before rewrite
</commit_message>
<xml_diff>
--- a/report.docx
+++ b/report.docx
@@ -150,7 +150,7 @@
           </w:tcPr>
           <w:p>
             <w:r>
-              <w:t>arr_d2</w:t>
+              <w:t>array [,] of real</w:t>
             </w:r>
           </w:p>
         </w:tc>
@@ -219,6 +219,74 @@
           <w:p>
             <w:r>
               <w:t>целое</w:t>
+            </w:r>
+          </w:p>
+        </w:tc>
+        <w:tc>
+          <w:tcPr>
+            <w:tcW w:type="dxa" w:w="1234"/>
+          </w:tcPr>
+          <w:p>
+            <w:r>
+              <w:t>Простая переменная</w:t>
+            </w:r>
+          </w:p>
+        </w:tc>
+        <w:tc>
+          <w:tcPr>
+            <w:tcW w:type="dxa" w:w="1234"/>
+          </w:tcPr>
+          <w:p>
+            <w:r/>
+          </w:p>
+        </w:tc>
+        <w:tc>
+          <w:tcPr>
+            <w:tcW w:type="dxa" w:w="1234"/>
+          </w:tcPr>
+          <w:p>
+            <w:r/>
+          </w:p>
+        </w:tc>
+      </w:tr>
+      <w:tr>
+        <w:tc>
+          <w:tcPr>
+            <w:tcW w:type="dxa" w:w="1234"/>
+          </w:tcPr>
+          <w:p>
+            <w:r>
+              <w:t>Вывод</w:t>
+            </w:r>
+          </w:p>
+        </w:tc>
+        <w:tc>
+          <w:tcPr>
+            <w:tcW w:type="dxa" w:w="1234"/>
+          </w:tcPr>
+          <w:p>
+            <w:r>
+              <w:t>Result</w:t>
+            </w:r>
+          </w:p>
+        </w:tc>
+        <w:tc>
+          <w:tcPr>
+            <w:tcW w:type="dxa" w:w="1234"/>
+          </w:tcPr>
+          <w:p>
+            <w:r>
+              <w:t>результат проверки</w:t>
+            </w:r>
+          </w:p>
+        </w:tc>
+        <w:tc>
+          <w:tcPr>
+            <w:tcW w:type="dxa" w:w="1234"/>
+          </w:tcPr>
+          <w:p>
+            <w:r>
+              <w:t xml:space="preserve"> boolean</w:t>
             </w:r>
           </w:p>
         </w:tc>
@@ -383,7 +451,7 @@
           </w:tcPr>
           <w:p>
             <w:r>
-              <w:t>arr_d2</w:t>
+              <w:t>array [,] of real</w:t>
             </w:r>
           </w:p>
         </w:tc>
@@ -452,6 +520,74 @@
           <w:p>
             <w:r>
               <w:t>целое</w:t>
+            </w:r>
+          </w:p>
+        </w:tc>
+        <w:tc>
+          <w:tcPr>
+            <w:tcW w:type="dxa" w:w="1234"/>
+          </w:tcPr>
+          <w:p>
+            <w:r>
+              <w:t>Простая переменная</w:t>
+            </w:r>
+          </w:p>
+        </w:tc>
+        <w:tc>
+          <w:tcPr>
+            <w:tcW w:type="dxa" w:w="1234"/>
+          </w:tcPr>
+          <w:p>
+            <w:r/>
+          </w:p>
+        </w:tc>
+        <w:tc>
+          <w:tcPr>
+            <w:tcW w:type="dxa" w:w="1234"/>
+          </w:tcPr>
+          <w:p>
+            <w:r/>
+          </w:p>
+        </w:tc>
+      </w:tr>
+      <w:tr>
+        <w:tc>
+          <w:tcPr>
+            <w:tcW w:type="dxa" w:w="1234"/>
+          </w:tcPr>
+          <w:p>
+            <w:r>
+              <w:t>Вывод</w:t>
+            </w:r>
+          </w:p>
+        </w:tc>
+        <w:tc>
+          <w:tcPr>
+            <w:tcW w:type="dxa" w:w="1234"/>
+          </w:tcPr>
+          <w:p>
+            <w:r>
+              <w:t>Result</w:t>
+            </w:r>
+          </w:p>
+        </w:tc>
+        <w:tc>
+          <w:tcPr>
+            <w:tcW w:type="dxa" w:w="1234"/>
+          </w:tcPr>
+          <w:p>
+            <w:r>
+              <w:t>сумма столбца</w:t>
+            </w:r>
+          </w:p>
+        </w:tc>
+        <w:tc>
+          <w:tcPr>
+            <w:tcW w:type="dxa" w:w="1234"/>
+          </w:tcPr>
+          <w:p>
+            <w:r>
+              <w:t xml:space="preserve"> real</w:t>
             </w:r>
           </w:p>
         </w:tc>
@@ -616,7 +752,75 @@
           </w:tcPr>
           <w:p>
             <w:r>
-              <w:t>arr_d2</w:t>
+              <w:t>array [,] of real</w:t>
+            </w:r>
+          </w:p>
+        </w:tc>
+        <w:tc>
+          <w:tcPr>
+            <w:tcW w:type="dxa" w:w="1234"/>
+          </w:tcPr>
+          <w:p>
+            <w:r>
+              <w:t>Простая переменная</w:t>
+            </w:r>
+          </w:p>
+        </w:tc>
+        <w:tc>
+          <w:tcPr>
+            <w:tcW w:type="dxa" w:w="1234"/>
+          </w:tcPr>
+          <w:p>
+            <w:r/>
+          </w:p>
+        </w:tc>
+        <w:tc>
+          <w:tcPr>
+            <w:tcW w:type="dxa" w:w="1234"/>
+          </w:tcPr>
+          <w:p>
+            <w:r/>
+          </w:p>
+        </w:tc>
+      </w:tr>
+      <w:tr>
+        <w:tc>
+          <w:tcPr>
+            <w:tcW w:type="dxa" w:w="1234"/>
+          </w:tcPr>
+          <w:p>
+            <w:r>
+              <w:t>Вывод</w:t>
+            </w:r>
+          </w:p>
+        </w:tc>
+        <w:tc>
+          <w:tcPr>
+            <w:tcW w:type="dxa" w:w="1234"/>
+          </w:tcPr>
+          <w:p>
+            <w:r>
+              <w:t>Result</w:t>
+            </w:r>
+          </w:p>
+        </w:tc>
+        <w:tc>
+          <w:tcPr>
+            <w:tcW w:type="dxa" w:w="1234"/>
+          </w:tcPr>
+          <w:p>
+            <w:r>
+              <w:t>индекс последней положительной строки</w:t>
+            </w:r>
+          </w:p>
+        </w:tc>
+        <w:tc>
+          <w:tcPr>
+            <w:tcW w:type="dxa" w:w="1234"/>
+          </w:tcPr>
+          <w:p>
+            <w:r>
+              <w:t xml:space="preserve"> integer</w:t>
             </w:r>
           </w:p>
         </w:tc>
@@ -781,7 +985,7 @@
           </w:tcPr>
           <w:p>
             <w:r>
-              <w:t>arr_d2</w:t>
+              <w:t>array [,] of real</w:t>
             </w:r>
           </w:p>
         </w:tc>
@@ -1014,7 +1218,75 @@
           </w:tcPr>
           <w:p>
             <w:r>
-              <w:t>arr_d2</w:t>
+              <w:t>array [,] of real</w:t>
+            </w:r>
+          </w:p>
+        </w:tc>
+        <w:tc>
+          <w:tcPr>
+            <w:tcW w:type="dxa" w:w="1234"/>
+          </w:tcPr>
+          <w:p>
+            <w:r>
+              <w:t>Простая переменная</w:t>
+            </w:r>
+          </w:p>
+        </w:tc>
+        <w:tc>
+          <w:tcPr>
+            <w:tcW w:type="dxa" w:w="1234"/>
+          </w:tcPr>
+          <w:p>
+            <w:r/>
+          </w:p>
+        </w:tc>
+        <w:tc>
+          <w:tcPr>
+            <w:tcW w:type="dxa" w:w="1234"/>
+          </w:tcPr>
+          <w:p>
+            <w:r/>
+          </w:p>
+        </w:tc>
+      </w:tr>
+      <w:tr>
+        <w:tc>
+          <w:tcPr>
+            <w:tcW w:type="dxa" w:w="1234"/>
+          </w:tcPr>
+          <w:p>
+            <w:r>
+              <w:t>Вывод</w:t>
+            </w:r>
+          </w:p>
+        </w:tc>
+        <w:tc>
+          <w:tcPr>
+            <w:tcW w:type="dxa" w:w="1234"/>
+          </w:tcPr>
+          <w:p>
+            <w:r>
+              <w:t>Result</w:t>
+            </w:r>
+          </w:p>
+        </w:tc>
+        <w:tc>
+          <w:tcPr>
+            <w:tcW w:type="dxa" w:w="1234"/>
+          </w:tcPr>
+          <w:p>
+            <w:r>
+              <w:t>сумма положительных сумм столбцов</w:t>
+            </w:r>
+          </w:p>
+        </w:tc>
+        <w:tc>
+          <w:tcPr>
+            <w:tcW w:type="dxa" w:w="1234"/>
+          </w:tcPr>
+          <w:p>
+            <w:r>
+              <w:t xml:space="preserve"> real</w:t>
             </w:r>
           </w:p>
         </w:tc>
@@ -1255,7 +1527,75 @@
           </w:tcPr>
           <w:p>
             <w:r>
-              <w:t>arr_d1</w:t>
+              <w:t>array of real</w:t>
+            </w:r>
+          </w:p>
+        </w:tc>
+        <w:tc>
+          <w:tcPr>
+            <w:tcW w:type="dxa" w:w="1234"/>
+          </w:tcPr>
+          <w:p>
+            <w:r>
+              <w:t>Простая переменная</w:t>
+            </w:r>
+          </w:p>
+        </w:tc>
+        <w:tc>
+          <w:tcPr>
+            <w:tcW w:type="dxa" w:w="1234"/>
+          </w:tcPr>
+          <w:p>
+            <w:r/>
+          </w:p>
+        </w:tc>
+        <w:tc>
+          <w:tcPr>
+            <w:tcW w:type="dxa" w:w="1234"/>
+          </w:tcPr>
+          <w:p>
+            <w:r/>
+          </w:p>
+        </w:tc>
+      </w:tr>
+      <w:tr>
+        <w:tc>
+          <w:tcPr>
+            <w:tcW w:type="dxa" w:w="1234"/>
+          </w:tcPr>
+          <w:p>
+            <w:r>
+              <w:t>Вывод</w:t>
+            </w:r>
+          </w:p>
+        </w:tc>
+        <w:tc>
+          <w:tcPr>
+            <w:tcW w:type="dxa" w:w="1234"/>
+          </w:tcPr>
+          <w:p>
+            <w:r>
+              <w:t>Result</w:t>
+            </w:r>
+          </w:p>
+        </w:tc>
+        <w:tc>
+          <w:tcPr>
+            <w:tcW w:type="dxa" w:w="1234"/>
+          </w:tcPr>
+          <w:p>
+            <w:r>
+              <w:t>сумма положительных элементов массива</w:t>
+            </w:r>
+          </w:p>
+        </w:tc>
+        <w:tc>
+          <w:tcPr>
+            <w:tcW w:type="dxa" w:w="1234"/>
+          </w:tcPr>
+          <w:p>
+            <w:r>
+              <w:t xml:space="preserve"> real</w:t>
             </w:r>
           </w:p>
         </w:tc>
@@ -1405,7 +1745,9 @@
             <w:tcW w:type="dxa" w:w="1234"/>
           </w:tcPr>
           <w:p>
-            <w:r/>
+            <w:r>
+              <w:t>Промеж.</w:t>
+            </w:r>
           </w:p>
         </w:tc>
         <w:tc>
@@ -1423,7 +1765,9 @@
             <w:tcW w:type="dxa" w:w="1234"/>
           </w:tcPr>
           <w:p>
-            <w:r/>
+            <w:r>
+              <w:t>входная матрица</w:t>
+            </w:r>
           </w:p>
         </w:tc>
         <w:tc>
@@ -1432,7 +1776,7 @@
           </w:tcPr>
           <w:p>
             <w:r>
-              <w:t>arr_d2</w:t>
+              <w:t>array [,] of real</w:t>
             </w:r>
           </w:p>
         </w:tc>
@@ -1469,7 +1813,9 @@
             <w:tcW w:type="dxa" w:w="1234"/>
           </w:tcPr>
           <w:p>
-            <w:r/>
+            <w:r>
+              <w:t>Промеж.</w:t>
+            </w:r>
           </w:p>
         </w:tc>
         <w:tc>
@@ -1487,7 +1833,9 @@
             <w:tcW w:type="dxa" w:w="1234"/>
           </w:tcPr>
           <w:p>
-            <w:r/>
+            <w:r>
+              <w:t>номер строки для изменения</w:t>
+            </w:r>
           </w:p>
         </w:tc>
         <w:tc>
@@ -1533,7 +1881,9 @@
             <w:tcW w:type="dxa" w:w="1234"/>
           </w:tcPr>
           <w:p>
-            <w:r/>
+            <w:r>
+              <w:t>Промеж.</w:t>
+            </w:r>
           </w:p>
         </w:tc>
         <w:tc>
@@ -1551,7 +1901,9 @@
             <w:tcW w:type="dxa" w:w="1234"/>
           </w:tcPr>
           <w:p>
-            <w:r/>
+            <w:r>
+              <w:t>входной массив 1</w:t>
+            </w:r>
           </w:p>
         </w:tc>
         <w:tc>
@@ -1560,7 +1912,7 @@
           </w:tcPr>
           <w:p>
             <w:r>
-              <w:t>arr_d1</w:t>
+              <w:t>array of real</w:t>
             </w:r>
           </w:p>
         </w:tc>
@@ -1597,7 +1949,9 @@
             <w:tcW w:type="dxa" w:w="1234"/>
           </w:tcPr>
           <w:p>
-            <w:r/>
+            <w:r>
+              <w:t>Промеж.</w:t>
+            </w:r>
           </w:p>
         </w:tc>
         <w:tc>
@@ -1615,7 +1969,9 @@
             <w:tcW w:type="dxa" w:w="1234"/>
           </w:tcPr>
           <w:p>
-            <w:r/>
+            <w:r>
+              <w:t>входной массив 2</w:t>
+            </w:r>
           </w:p>
         </w:tc>
         <w:tc>
@@ -1624,7 +1980,7 @@
           </w:tcPr>
           <w:p>
             <w:r>
-              <w:t>arr_d1</w:t>
+              <w:t>array of real</w:t>
             </w:r>
           </w:p>
         </w:tc>
@@ -1661,7 +2017,9 @@
             <w:tcW w:type="dxa" w:w="1234"/>
           </w:tcPr>
           <w:p>
-            <w:r/>
+            <w:r>
+              <w:t>Промеж.</w:t>
+            </w:r>
           </w:p>
         </w:tc>
         <w:tc>
@@ -1679,7 +2037,9 @@
             <w:tcW w:type="dxa" w:w="1234"/>
           </w:tcPr>
           <w:p>
-            <w:r/>
+            <w:r>
+              <w:t>сумма первого массива</w:t>
+            </w:r>
           </w:p>
         </w:tc>
         <w:tc>
@@ -1725,7 +2085,9 @@
             <w:tcW w:type="dxa" w:w="1234"/>
           </w:tcPr>
           <w:p>
-            <w:r/>
+            <w:r>
+              <w:t>Промеж.</w:t>
+            </w:r>
           </w:p>
         </w:tc>
         <w:tc>
@@ -1743,7 +2105,9 @@
             <w:tcW w:type="dxa" w:w="1234"/>
           </w:tcPr>
           <w:p>
-            <w:r/>
+            <w:r>
+              <w:t>суммма второго массива</w:t>
+            </w:r>
           </w:p>
         </w:tc>
         <w:tc>
@@ -1925,7 +2289,7 @@
           </w:tcPr>
           <w:p>
             <w:r>
-              <w:t>arr_d1</w:t>
+              <w:t>array of real</w:t>
             </w:r>
           </w:p>
         </w:tc>

</xml_diff>